<commit_message>
added week6-8 in report
</commit_message>
<xml_diff>
--- a/Report S2019-F2019 frameworks defects.docx
+++ b/Report S2019-F2019 frameworks defects.docx
@@ -6195,6 +6195,163 @@
     </w:p>
     <w:p>
       <w:pPr>
+        <w:pStyle w:val="Titre2"/>
+        <w:rPr>
+          <w:lang w:val="en-CA"/>
+        </w:rPr>
+      </w:pPr>
+      <w:proofErr w:type="spellStart"/>
+      <w:r>
+        <w:rPr>
+          <w:lang w:val="en-CA"/>
+        </w:rPr>
+        <w:t>PyTorch</w:t>
+      </w:r>
+      <w:proofErr w:type="spellEnd"/>
+      <w:r>
+        <w:rPr>
+          <w:lang w:val="en-CA"/>
+        </w:rPr>
+        <w:t xml:space="preserve"> training with trace c</w:t>
+      </w:r>
+      <w:r>
+        <w:rPr>
+          <w:lang w:val="en-CA"/>
+        </w:rPr>
+        <w:t>alls (fall week 8)</w:t>
+      </w:r>
+    </w:p>
+    <w:p>
+      <w:pPr>
+        <w:rPr>
+          <w:lang w:val="en-CA"/>
+        </w:rPr>
+      </w:pPr>
+      <w:r>
+        <w:rPr>
+          <w:lang w:val="en-CA"/>
+        </w:rPr>
+        <w:t xml:space="preserve">Trace calls were added to changed lines of code to demark the code parts that were called. To know if a bug is called, trace calls were added to the changed code. These trace calls write </w:t>
+      </w:r>
+      <w:proofErr w:type="gramStart"/>
+      <w:r>
+        <w:rPr>
+          <w:lang w:val="en-CA"/>
+        </w:rPr>
+        <w:t>a</w:t>
+      </w:r>
+      <w:proofErr w:type="gramEnd"/>
+      <w:r>
+        <w:rPr>
+          <w:lang w:val="en-CA"/>
+        </w:rPr>
+        <w:t xml:space="preserve"> output message in </w:t>
+      </w:r>
+      <w:proofErr w:type="spellStart"/>
+      <w:r>
+        <w:rPr>
+          <w:lang w:val="en-CA"/>
+        </w:rPr>
+        <w:t>tracelogs</w:t>
+      </w:r>
+      <w:proofErr w:type="spellEnd"/>
+      <w:r>
+        <w:rPr>
+          <w:lang w:val="en-CA"/>
+        </w:rPr>
+        <w:t xml:space="preserve"> when reached. At this point, I updated </w:t>
+      </w:r>
+      <w:r>
+        <w:rPr>
+          <w:lang w:val="en-CA"/>
+        </w:rPr>
+        <w:t>/home/</w:t>
+      </w:r>
+      <w:proofErr w:type="spellStart"/>
+      <w:r>
+        <w:rPr>
+          <w:lang w:val="en-CA"/>
+        </w:rPr>
+        <w:t>kacham</w:t>
+      </w:r>
+      <w:proofErr w:type="spellEnd"/>
+      <w:r>
+        <w:rPr>
+          <w:lang w:val="en-CA"/>
+        </w:rPr>
+        <w:t>/</w:t>
+      </w:r>
+      <w:r>
+        <w:rPr>
+          <w:lang w:val="en-CA"/>
+        </w:rPr>
+        <w:t xml:space="preserve">Documents/pyt_build_steps.txt to follow the added steps for trace inserting. Basically, after launching the build docker, you need to checkout the commit of the bug, insert trace calls and build </w:t>
+      </w:r>
+      <w:proofErr w:type="spellStart"/>
+      <w:r>
+        <w:rPr>
+          <w:lang w:val="en-CA"/>
+        </w:rPr>
+        <w:t>PyTorch</w:t>
+      </w:r>
+      <w:proofErr w:type="spellEnd"/>
+      <w:r>
+        <w:rPr>
+          <w:lang w:val="en-CA"/>
+        </w:rPr>
+        <w:t xml:space="preserve">. The resulting </w:t>
+      </w:r>
+      <w:proofErr w:type="spellStart"/>
+      <w:r>
+        <w:rPr>
+          <w:lang w:val="en-CA"/>
+        </w:rPr>
+        <w:t>whl</w:t>
+      </w:r>
+      <w:proofErr w:type="spellEnd"/>
+      <w:r>
+        <w:rPr>
+          <w:lang w:val="en-CA"/>
+        </w:rPr>
+        <w:t xml:space="preserve"> will be composed of the inserted </w:t>
+      </w:r>
+      <w:proofErr w:type="spellStart"/>
+      <w:r>
+        <w:rPr>
+          <w:lang w:val="en-CA"/>
+        </w:rPr>
+        <w:t>PyTorch</w:t>
+      </w:r>
+      <w:proofErr w:type="spellEnd"/>
+      <w:r>
+        <w:rPr>
+          <w:lang w:val="en-CA"/>
+        </w:rPr>
+        <w:t xml:space="preserve"> code.</w:t>
+      </w:r>
+    </w:p>
+    <w:p>
+      <w:pPr>
+        <w:rPr>
+          <w:lang w:val="en-CA"/>
+        </w:rPr>
+      </w:pPr>
+      <w:r>
+        <w:rPr>
+          <w:lang w:val="en-CA"/>
+        </w:rPr>
+        <w:t xml:space="preserve">Example: </w:t>
+      </w:r>
+    </w:p>
+    <w:p>
+      <w:pPr>
+        <w:rPr>
+          <w:lang w:val="en-CA"/>
+        </w:rPr>
+      </w:pPr>
+    </w:p>
+    <w:p>
+      <w:pPr>
         <w:jc w:val="both"/>
         <w:rPr>
           <w:lang w:val="en-CA"/>
@@ -6363,6 +6520,20 @@
           <w:lang w:val="en-CA"/>
         </w:rPr>
         <w:t xml:space="preserve"> the trace call in the main.py and main.cpp files. It can be deleted.</w:t>
+      </w:r>
+    </w:p>
+    <w:p>
+      <w:pPr>
+        <w:jc w:val="both"/>
+        <w:rPr>
+          <w:lang w:val="en-CA"/>
+        </w:rPr>
+      </w:pPr>
+      <w:r>
+        <w:rPr>
+          <w:lang w:val="en-CA"/>
+        </w:rPr>
+        <w:t xml:space="preserve">EXAMPLE: </w:t>
       </w:r>
     </w:p>
     <w:p>
@@ -6575,6 +6746,7 @@
         <w:rPr>
           <w:lang w:val="en-CA"/>
         </w:rPr>
+        <w:lastRenderedPageBreak/>
         <w:t>T</w:t>
       </w:r>
       <w:r>
@@ -6695,8 +6867,6 @@
         </w:rPr>
         <w:t xml:space="preserve"> There might be another backup in the “share” shared repository.</w:t>
       </w:r>
-      <w:bookmarkStart w:id="10" w:name="_GoBack"/>
-      <w:bookmarkEnd w:id="10"/>
     </w:p>
     <w:p>
       <w:pPr>
@@ -6729,24 +6899,14 @@
         <w:rPr>
           <w:lang w:val="en-CA"/>
         </w:rPr>
-        <w:t xml:space="preserve">Adapt python models in the </w:t>
-      </w:r>
-      <w:proofErr w:type="gramStart"/>
-      <w:r>
-        <w:rPr>
-          <w:lang w:val="en-CA"/>
-        </w:rPr>
-        <w:t>code,.</w:t>
-      </w:r>
-      <w:proofErr w:type="gramEnd"/>
-    </w:p>
-    <w:p>
-      <w:pPr>
-        <w:jc w:val="both"/>
-        <w:rPr>
-          <w:lang w:val="en-CA"/>
-        </w:rPr>
-      </w:pPr>
+        <w:t>Adapt python models in the code</w:t>
+      </w:r>
+      <w:r>
+        <w:rPr>
+          <w:lang w:val="en-CA"/>
+        </w:rPr>
+        <w:t xml:space="preserve">. </w:t>
+      </w:r>
       <w:r>
         <w:rPr>
           <w:lang w:val="en-CA"/>
@@ -6804,310 +6964,801 @@
         <w:rPr>
           <w:lang w:val="en-CA"/>
         </w:rPr>
+        <w:t xml:space="preserve"> and _VGGG were implemented from </w:t>
+      </w:r>
+      <w:proofErr w:type="spellStart"/>
+      <w:r>
+        <w:rPr>
+          <w:lang w:val="en-CA"/>
+        </w:rPr>
+        <w:t>PyTorch</w:t>
+      </w:r>
+      <w:proofErr w:type="spellEnd"/>
+      <w:r>
+        <w:rPr>
+          <w:lang w:val="en-CA"/>
+        </w:rPr>
+        <w:t xml:space="preserve"> vision source code and </w:t>
+      </w:r>
+      <w:proofErr w:type="spellStart"/>
+      <w:r>
+        <w:rPr>
+          <w:lang w:val="en-CA"/>
+        </w:rPr>
+        <w:t>EvaluationModel</w:t>
+      </w:r>
+      <w:proofErr w:type="spellEnd"/>
+      <w:r>
+        <w:rPr>
+          <w:lang w:val="en-CA"/>
+        </w:rPr>
+        <w:t xml:space="preserve"> base class. It is recommended to follow the overall implementation of </w:t>
+      </w:r>
+      <w:proofErr w:type="spellStart"/>
+      <w:r>
+        <w:rPr>
+          <w:lang w:val="en-CA"/>
+        </w:rPr>
+        <w:t>EvaluationVGG</w:t>
+      </w:r>
+      <w:proofErr w:type="spellEnd"/>
+      <w:r>
+        <w:rPr>
+          <w:lang w:val="en-CA"/>
+        </w:rPr>
+        <w:t xml:space="preserve"> and _VGGG for the other models.</w:t>
+      </w:r>
+    </w:p>
+    <w:p>
+      <w:pPr>
+        <w:jc w:val="both"/>
+        <w:rPr>
+          <w:lang w:val="en-CA"/>
+        </w:rPr>
+      </w:pPr>
+    </w:p>
+    <w:p>
+      <w:pPr>
+        <w:jc w:val="both"/>
+        <w:rPr>
+          <w:lang w:val="en-CA"/>
+        </w:rPr>
+      </w:pPr>
+    </w:p>
+    <w:p>
+      <w:pPr>
+        <w:pStyle w:val="Titre1"/>
+        <w:rPr>
+          <w:lang w:val="en-CA"/>
+        </w:rPr>
+      </w:pPr>
+      <w:r>
+        <w:rPr>
+          <w:lang w:val="en-CA"/>
+        </w:rPr>
+        <w:t xml:space="preserve">Parameters checker </w:t>
+      </w:r>
+      <w:r>
+        <w:rPr>
+          <w:lang w:val="en-CA"/>
+        </w:rPr>
+        <w:t>(fall week 3-5 for params checker)</w:t>
+      </w:r>
+    </w:p>
+    <w:p>
+      <w:pPr>
+        <w:jc w:val="both"/>
+        <w:rPr>
+          <w:lang w:val="en-CA"/>
+        </w:rPr>
+      </w:pPr>
+      <w:proofErr w:type="spellStart"/>
+      <w:r>
+        <w:rPr>
+          <w:lang w:val="en-CA"/>
+        </w:rPr>
+        <w:t>Params_checker</w:t>
+      </w:r>
+      <w:proofErr w:type="spellEnd"/>
+      <w:r>
+        <w:rPr>
+          <w:lang w:val="en-CA"/>
+        </w:rPr>
+        <w:t>: A</w:t>
+      </w:r>
+      <w:r>
+        <w:rPr>
+          <w:lang w:val="en-CA"/>
+        </w:rPr>
+        <w:t xml:space="preserve"> little script to confirm the consistency of model initialization (</w:t>
+      </w:r>
+      <w:r>
+        <w:rPr>
+          <w:lang w:val="en-CA"/>
+        </w:rPr>
+        <w:t>/home/kacham/Documents/ml-frameworks-evaluation</w:t>
+      </w:r>
+      <w:r>
+        <w:rPr>
+          <w:lang w:val="en-CA"/>
+        </w:rPr>
+        <w:t xml:space="preserve">/src/client/params_checker.py and </w:t>
+      </w:r>
+      <w:r>
+        <w:rPr>
+          <w:lang w:val="en-CA"/>
+        </w:rPr>
+        <w:t>/home/kacham/Documents/ml-frameworks-evaluation</w:t>
+      </w:r>
+      <w:r>
+        <w:rPr>
+          <w:lang w:val="en-CA"/>
+        </w:rPr>
+        <w:t>/src/client/params_checker_test.py</w:t>
+      </w:r>
+      <w:r>
+        <w:rPr>
+          <w:lang w:val="en-CA"/>
+        </w:rPr>
+        <w:t xml:space="preserve"> for unit tests)</w:t>
+      </w:r>
+    </w:p>
+    <w:p>
+      <w:pPr>
+        <w:pStyle w:val="Titre1"/>
+        <w:rPr>
+          <w:lang w:val="en-CA"/>
+        </w:rPr>
+      </w:pPr>
+      <w:r>
+        <w:rPr>
+          <w:lang w:val="en-CA"/>
+        </w:rPr>
+        <w:t xml:space="preserve">Mini tracer and python debug tool </w:t>
+      </w:r>
+      <w:r>
+        <w:rPr>
+          <w:lang w:val="en-CA"/>
+        </w:rPr>
+        <w:t>(fall we</w:t>
+      </w:r>
+      <w:r>
+        <w:rPr>
+          <w:lang w:val="en-CA"/>
+        </w:rPr>
+        <w:t>e</w:t>
+      </w:r>
+      <w:r>
+        <w:rPr>
+          <w:lang w:val="en-CA"/>
+        </w:rPr>
+        <w:t>k</w:t>
+      </w:r>
+      <w:r>
+        <w:rPr>
+          <w:lang w:val="en-CA"/>
+        </w:rPr>
         <w:t xml:space="preserve"> </w:t>
       </w:r>
       <w:r>
         <w:rPr>
           <w:lang w:val="en-CA"/>
         </w:rPr>
+        <w:t>6</w:t>
+      </w:r>
+      <w:r>
+        <w:rPr>
+          <w:lang w:val="en-CA"/>
+        </w:rPr>
+        <w:t>)</w:t>
+      </w:r>
+    </w:p>
+    <w:p>
+      <w:pPr>
+        <w:jc w:val="both"/>
+        <w:rPr>
+          <w:lang w:val="en-CA"/>
+        </w:rPr>
+      </w:pPr>
+      <w:r>
+        <w:rPr>
+          <w:lang w:val="en-CA"/>
+        </w:rPr>
+        <w:t>Mini tracer: See “Mini tracer” in week 2-8 section.</w:t>
+      </w:r>
+    </w:p>
+    <w:p>
+      <w:pPr>
+        <w:jc w:val="both"/>
+        <w:rPr>
+          <w:lang w:val="en-CA"/>
+        </w:rPr>
+      </w:pPr>
+      <w:r>
+        <w:rPr>
+          <w:lang w:val="en-CA"/>
+        </w:rPr>
+        <w:t>Debug tool:</w:t>
+      </w:r>
+      <w:r>
+        <w:rPr>
+          <w:lang w:val="en-CA"/>
+        </w:rPr>
+        <w:t xml:space="preserve"> Breakpoints were used to help finding the code parts that are called. Python source debugger was </w:t>
+      </w:r>
+      <w:proofErr w:type="spellStart"/>
+      <w:r>
+        <w:rPr>
+          <w:lang w:val="en-CA"/>
+        </w:rPr>
+        <w:t>pdb</w:t>
+      </w:r>
+      <w:proofErr w:type="spellEnd"/>
+      <w:r>
+        <w:rPr>
+          <w:lang w:val="en-CA"/>
+        </w:rPr>
+        <w:t xml:space="preserve"> (</w:t>
+      </w:r>
+      <w:hyperlink r:id="rId29" w:history="1">
+        <w:r>
+          <w:rPr>
+            <w:rStyle w:val="Lienhypertexte"/>
+            <w:lang w:val="en-CA"/>
+          </w:rPr>
+          <w:t>https://docs.python.org/3/library/pdb.html</w:t>
+        </w:r>
+      </w:hyperlink>
+      <w:r>
+        <w:rPr>
+          <w:lang w:val="en-CA"/>
+        </w:rPr>
+        <w:t xml:space="preserve">). C debugger was composed of </w:t>
+      </w:r>
+      <w:proofErr w:type="spellStart"/>
+      <w:r>
+        <w:rPr>
+          <w:lang w:val="en-CA"/>
+        </w:rPr>
+        <w:t>sigint</w:t>
+      </w:r>
+      <w:proofErr w:type="spellEnd"/>
+      <w:r>
+        <w:rPr>
+          <w:lang w:val="en-CA"/>
+        </w:rPr>
+        <w:t xml:space="preserve"> signals (</w:t>
+      </w:r>
+      <w:hyperlink r:id="rId30" w:history="1">
+        <w:r>
+          <w:rPr>
+            <w:rStyle w:val="Lienhypertexte"/>
+            <w:lang w:val="en-CA"/>
+          </w:rPr>
+          <w:t>https://stackoverflow.com/a/4326474/9876427</w:t>
+        </w:r>
+      </w:hyperlink>
+      <w:r>
+        <w:rPr>
+          <w:lang w:val="en-CA"/>
+        </w:rPr>
+        <w:t>), but this doesn’t work well, the program is interrupted and cannot retake after the interrupt.</w:t>
+      </w:r>
+    </w:p>
+    <w:p>
+      <w:pPr>
+        <w:jc w:val="both"/>
+        <w:rPr>
+          <w:lang w:val="en-CA"/>
+        </w:rPr>
+      </w:pPr>
+    </w:p>
+    <w:p>
+      <w:pPr>
+        <w:pStyle w:val="Titre1"/>
+      </w:pPr>
+      <w:r>
+        <w:t>(</w:t>
+      </w:r>
+      <w:proofErr w:type="spellStart"/>
+      <w:proofErr w:type="gramStart"/>
+      <w:r>
+        <w:t>fall</w:t>
+      </w:r>
+      <w:proofErr w:type="spellEnd"/>
+      <w:proofErr w:type="gramEnd"/>
+      <w:r>
+        <w:t xml:space="preserve"> </w:t>
+      </w:r>
+      <w:proofErr w:type="spellStart"/>
+      <w:r>
+        <w:t>week</w:t>
+      </w:r>
+      <w:proofErr w:type="spellEnd"/>
+      <w:r>
+        <w:t xml:space="preserve"> 9)</w:t>
+      </w:r>
+    </w:p>
+    <w:p>
+      <w:pPr>
+        <w:jc w:val="both"/>
+        <w:rPr>
+          <w:lang w:val="en-CA"/>
+        </w:rPr>
+      </w:pPr>
+      <w:proofErr w:type="spellStart"/>
+      <w:r>
+        <w:rPr>
+          <w:lang w:val="en-CA"/>
+        </w:rPr>
+        <w:t>Sklearn</w:t>
+      </w:r>
+      <w:proofErr w:type="spellEnd"/>
+      <w:r>
+        <w:rPr>
+          <w:lang w:val="en-CA"/>
+        </w:rPr>
+        <w:t xml:space="preserve"> framework work pipeline f</w:t>
+      </w:r>
+      <w:r>
+        <w:rPr>
+          <w:lang w:val="en-CA"/>
+        </w:rPr>
+        <w:t>or training: LINK OF THE SKELARN DOC.</w:t>
+      </w:r>
+    </w:p>
+    <w:p>
+      <w:pPr>
+        <w:jc w:val="both"/>
+        <w:rPr>
+          <w:lang w:val="en-CA"/>
+        </w:rPr>
+      </w:pPr>
+      <w:r>
+        <w:rPr>
+          <w:lang w:val="en-CA"/>
+        </w:rPr>
+        <w:t>The building instructions are l</w:t>
+      </w:r>
+      <w:r>
+        <w:rPr>
+          <w:lang w:val="en-CA"/>
+        </w:rPr>
+        <w:t xml:space="preserve">ocated at these two websites. </w:t>
+      </w:r>
+      <w:proofErr w:type="spellStart"/>
+      <w:r>
+        <w:rPr>
+          <w:lang w:val="en-CA"/>
+        </w:rPr>
+        <w:t>Cython</w:t>
+      </w:r>
+      <w:proofErr w:type="spellEnd"/>
+      <w:r>
+        <w:rPr>
+          <w:lang w:val="en-CA"/>
+        </w:rPr>
+        <w:t xml:space="preserve"> is needed to recompile the source code. Make sure that </w:t>
+      </w:r>
+      <w:proofErr w:type="spellStart"/>
+      <w:r>
+        <w:rPr>
+          <w:lang w:val="en-CA"/>
+        </w:rPr>
+        <w:t>Cython</w:t>
+      </w:r>
+      <w:proofErr w:type="spellEnd"/>
+      <w:r>
+        <w:rPr>
+          <w:lang w:val="en-CA"/>
+        </w:rPr>
+        <w:t xml:space="preserve"> is in the environment path. With </w:t>
+      </w:r>
+      <w:proofErr w:type="spellStart"/>
+      <w:r>
+        <w:rPr>
+          <w:lang w:val="en-CA"/>
+        </w:rPr>
+        <w:t>Cython</w:t>
+      </w:r>
+      <w:proofErr w:type="spellEnd"/>
+      <w:r>
+        <w:rPr>
+          <w:lang w:val="en-CA"/>
+        </w:rPr>
+        <w:t xml:space="preserve"> installed, only two instructions should be necessary to recompile the source. </w:t>
+      </w:r>
+      <w:bookmarkStart w:id="10" w:name="_GoBack"/>
+      <w:bookmarkEnd w:id="10"/>
+    </w:p>
+    <w:p>
+      <w:pPr>
+        <w:jc w:val="both"/>
+      </w:pPr>
+      <w:r>
+        <w:t xml:space="preserve">Training de bogues </w:t>
+      </w:r>
+      <w:proofErr w:type="spellStart"/>
+      <w:r>
+        <w:t>PyTorch</w:t>
+      </w:r>
+      <w:proofErr w:type="spellEnd"/>
+      <w:r>
+        <w:t xml:space="preserve"> (14h), plusieurs erreurs de </w:t>
+      </w:r>
+      <w:proofErr w:type="spellStart"/>
+      <w:r>
+        <w:t>cpu</w:t>
+      </w:r>
+      <w:proofErr w:type="spellEnd"/>
+      <w:r>
+        <w:t>/</w:t>
+      </w:r>
+      <w:proofErr w:type="spellStart"/>
+      <w:r>
+        <w:t>cuda</w:t>
+      </w:r>
+      <w:proofErr w:type="spellEnd"/>
+      <w:r>
+        <w:t>. Pas d’effet significatif du bug sur le training.</w:t>
+      </w:r>
+    </w:p>
+    <w:p>
+      <w:pPr>
+        <w:jc w:val="both"/>
+      </w:pPr>
+      <w:r>
+        <w:t xml:space="preserve">Recherche de bugs intéressants, compilation et modification de bug </w:t>
+      </w:r>
+      <w:proofErr w:type="spellStart"/>
+      <w:r>
+        <w:t>sklearn</w:t>
+      </w:r>
+      <w:proofErr w:type="spellEnd"/>
+      <w:r>
+        <w:t xml:space="preserve"> (7h)</w:t>
+      </w:r>
+    </w:p>
+    <w:p>
+      <w:pPr>
+        <w:jc w:val="both"/>
+      </w:pPr>
+      <w:r>
+        <w:t xml:space="preserve">Script de training utilisant </w:t>
+      </w:r>
+      <w:proofErr w:type="spellStart"/>
+      <w:r>
+        <w:t>sklearn</w:t>
+      </w:r>
+      <w:proofErr w:type="spellEnd"/>
+      <w:r>
+        <w:t xml:space="preserve">, recherche de </w:t>
+      </w:r>
+      <w:proofErr w:type="spellStart"/>
+      <w:r>
+        <w:t>dataset</w:t>
+      </w:r>
+      <w:proofErr w:type="spellEnd"/>
+      <w:r>
+        <w:t xml:space="preserve"> et organisation du flot de travail </w:t>
+      </w:r>
+      <w:proofErr w:type="spellStart"/>
+      <w:r>
+        <w:t>sklearn</w:t>
+      </w:r>
+      <w:proofErr w:type="spellEnd"/>
+      <w:r>
+        <w:t xml:space="preserve"> (14h)</w:t>
+      </w:r>
+    </w:p>
+    <w:p>
+      <w:pPr>
+        <w:jc w:val="both"/>
+      </w:pPr>
+    </w:p>
+    <w:p>
+      <w:pPr>
+        <w:pStyle w:val="Titre1"/>
+      </w:pPr>
+      <w:proofErr w:type="spellStart"/>
+      <w:r>
         <w:lastRenderedPageBreak/>
-        <w:t xml:space="preserve">and _VGGG were implemented from </w:t>
-      </w:r>
-      <w:proofErr w:type="spellStart"/>
-      <w:r>
-        <w:rPr>
-          <w:lang w:val="en-CA"/>
-        </w:rPr>
-        <w:t>PyTorch</w:t>
-      </w:r>
-      <w:proofErr w:type="spellEnd"/>
-      <w:r>
-        <w:rPr>
-          <w:lang w:val="en-CA"/>
-        </w:rPr>
-        <w:t xml:space="preserve"> vision source code and </w:t>
-      </w:r>
-      <w:proofErr w:type="spellStart"/>
-      <w:r>
-        <w:rPr>
-          <w:lang w:val="en-CA"/>
-        </w:rPr>
-        <w:t>EvaluationModel</w:t>
-      </w:r>
-      <w:proofErr w:type="spellEnd"/>
-      <w:r>
-        <w:rPr>
-          <w:lang w:val="en-CA"/>
-        </w:rPr>
-        <w:t xml:space="preserve"> base class. It is recommended to follow the overall implementation of </w:t>
-      </w:r>
-      <w:proofErr w:type="spellStart"/>
-      <w:r>
-        <w:rPr>
-          <w:lang w:val="en-CA"/>
-        </w:rPr>
-        <w:t>EvaluationVGG</w:t>
-      </w:r>
-      <w:proofErr w:type="spellEnd"/>
-      <w:r>
-        <w:rPr>
-          <w:lang w:val="en-CA"/>
-        </w:rPr>
-        <w:t xml:space="preserve"> and _VGGG for the other models.</w:t>
-      </w:r>
-    </w:p>
-    <w:p>
-      <w:pPr>
-        <w:jc w:val="both"/>
-        <w:rPr>
-          <w:lang w:val="en-CA"/>
-        </w:rPr>
-      </w:pPr>
-    </w:p>
-    <w:p>
-      <w:pPr>
-        <w:jc w:val="both"/>
-        <w:rPr>
-          <w:lang w:val="en-CA"/>
-        </w:rPr>
-      </w:pPr>
-    </w:p>
+        <w:t>Falll</w:t>
+      </w:r>
+      <w:proofErr w:type="spellEnd"/>
+      <w:r>
+        <w:t xml:space="preserve"> </w:t>
+      </w:r>
+      <w:proofErr w:type="spellStart"/>
+      <w:r>
+        <w:t>week</w:t>
+      </w:r>
+      <w:proofErr w:type="spellEnd"/>
+      <w:r>
+        <w:t xml:space="preserve"> 10</w:t>
+      </w:r>
+    </w:p>
+    <w:p/>
+    <w:p>
+      <w:r>
+        <w:t>Résoudre un problème de format des données (7h)</w:t>
+      </w:r>
+    </w:p>
+    <w:p>
+      <w:r>
+        <w:t xml:space="preserve">Exécuter des versions de </w:t>
+      </w:r>
+      <w:proofErr w:type="spellStart"/>
+      <w:r>
+        <w:t>sklearn</w:t>
+      </w:r>
+      <w:proofErr w:type="spellEnd"/>
+      <w:r>
+        <w:t xml:space="preserve"> avec le script de training de </w:t>
+      </w:r>
+      <w:proofErr w:type="spellStart"/>
+      <w:r>
+        <w:t>sklearn</w:t>
+      </w:r>
+      <w:proofErr w:type="spellEnd"/>
+      <w:r>
+        <w:t>. Le modèle entraîné est de type Bayésien (7h)</w:t>
+      </w:r>
+    </w:p>
+    <w:p>
+      <w:r>
+        <w:t>Rechercher d’autres bugs susceptibles d’avoir des effets sur l’entraînement de modèles Bayésiens (7h) et les exécuter (14h)</w:t>
+      </w:r>
+    </w:p>
+    <w:p/>
     <w:p>
       <w:pPr>
         <w:pStyle w:val="Titre1"/>
-        <w:rPr>
-          <w:lang w:val="en-CA"/>
-        </w:rPr>
-      </w:pPr>
-      <w:r>
-        <w:rPr>
-          <w:lang w:val="en-CA"/>
-        </w:rPr>
-        <w:t xml:space="preserve">Parameters checker </w:t>
-      </w:r>
-      <w:r>
-        <w:rPr>
-          <w:lang w:val="en-CA"/>
-        </w:rPr>
-        <w:t>(fall week 3-5 for params checker)</w:t>
-      </w:r>
-    </w:p>
-    <w:p>
-      <w:pPr>
-        <w:jc w:val="both"/>
-        <w:rPr>
-          <w:lang w:val="en-CA"/>
-        </w:rPr>
-      </w:pPr>
-      <w:proofErr w:type="spellStart"/>
-      <w:r>
-        <w:rPr>
-          <w:lang w:val="en-CA"/>
-        </w:rPr>
-        <w:t>Params_checker</w:t>
-      </w:r>
-      <w:proofErr w:type="spellEnd"/>
-      <w:r>
-        <w:rPr>
-          <w:lang w:val="en-CA"/>
-        </w:rPr>
-        <w:t>: A</w:t>
-      </w:r>
-      <w:r>
-        <w:rPr>
-          <w:lang w:val="en-CA"/>
-        </w:rPr>
-        <w:t xml:space="preserve"> little script to confirm the consistency of model </w:t>
+      </w:pPr>
+      <w:proofErr w:type="spellStart"/>
+      <w:r>
+        <w:t>Fall</w:t>
+      </w:r>
+      <w:proofErr w:type="spellEnd"/>
+      <w:r>
+        <w:t xml:space="preserve"> </w:t>
+      </w:r>
+      <w:proofErr w:type="spellStart"/>
+      <w:r>
+        <w:t>week</w:t>
+      </w:r>
+      <w:proofErr w:type="spellEnd"/>
+      <w:r>
+        <w:t xml:space="preserve"> 11</w:t>
+      </w:r>
+    </w:p>
+    <w:p>
+      <w:r>
+        <w:t xml:space="preserve">Exécuter des versions de </w:t>
+      </w:r>
+      <w:proofErr w:type="spellStart"/>
+      <w:r>
+        <w:t>sklearn</w:t>
+      </w:r>
+      <w:proofErr w:type="spellEnd"/>
+      <w:r>
+        <w:t xml:space="preserve"> avec le script de training de </w:t>
+      </w:r>
+      <w:proofErr w:type="spellStart"/>
+      <w:r>
+        <w:t>sklearn</w:t>
+      </w:r>
+      <w:proofErr w:type="spellEnd"/>
+      <w:r>
+        <w:t>. Le modèle entraîné est de type Bayésien et de type régression linéaire (14h)</w:t>
+      </w:r>
+    </w:p>
+    <w:p>
+      <w:r>
+        <w:t>Rechercher des bogues susceptibles d’avoir des effets sur l’entraînement de modèles K-</w:t>
+      </w:r>
+      <w:proofErr w:type="spellStart"/>
+      <w:r>
+        <w:t>means</w:t>
+      </w:r>
+      <w:proofErr w:type="spellEnd"/>
+      <w:r>
+        <w:t xml:space="preserve"> (7h). Aucun bogue ne semble intéressant.</w:t>
+      </w:r>
+    </w:p>
+    <w:p>
+      <w:r>
+        <w:t>Rechercher des bogues susceptibles d’avoir des effets sur l’entraînement de modèles de type arbre (14h)</w:t>
+      </w:r>
+    </w:p>
+    <w:p/>
+    <w:p/>
+    <w:p>
+      <w:pPr>
+        <w:pStyle w:val="Titre1"/>
+      </w:pPr>
+      <w:proofErr w:type="spellStart"/>
+      <w:r>
+        <w:t>Fall</w:t>
+      </w:r>
+      <w:proofErr w:type="spellEnd"/>
+      <w:r>
+        <w:t xml:space="preserve"> </w:t>
+      </w:r>
+      <w:proofErr w:type="spellStart"/>
+      <w:r>
+        <w:t>week</w:t>
+      </w:r>
+      <w:proofErr w:type="spellEnd"/>
+      <w:r>
+        <w:t xml:space="preserve"> 12</w:t>
+      </w:r>
+    </w:p>
+    <w:p>
+      <w:pPr>
+        <w:jc w:val="both"/>
+      </w:pPr>
+      <w:r>
+        <w:t xml:space="preserve">Rechercher des bogues susceptibles d’avoir des effets sur l’entraînement de modèles basés sur </w:t>
       </w:r>
       <w:proofErr w:type="gramStart"/>
       <w:r>
-        <w:rPr>
-          <w:lang w:val="en-CA"/>
-        </w:rPr>
-        <w:t>initialization</w:t>
-      </w:r>
+        <w:t>le arbres</w:t>
+      </w:r>
+      <w:proofErr w:type="gramEnd"/>
+      <w:r>
+        <w:t xml:space="preserve"> (7h)</w:t>
+      </w:r>
+    </w:p>
+    <w:p>
+      <w:pPr>
+        <w:jc w:val="both"/>
+      </w:pPr>
+      <w:r>
+        <w:t xml:space="preserve">Documentation des bogues de </w:t>
+      </w:r>
+      <w:proofErr w:type="spellStart"/>
+      <w:r>
+        <w:t>sklearn</w:t>
+      </w:r>
+      <w:proofErr w:type="spellEnd"/>
+      <w:r>
+        <w:t xml:space="preserve"> qui n’ont pas d’effet sur les </w:t>
+      </w:r>
+    </w:p>
+    <w:p>
+      <w:pPr>
+        <w:jc w:val="both"/>
+      </w:pPr>
+      <w:r>
+        <w:t>Automatisation de l’insertion des appels des traceurs</w:t>
+      </w:r>
+    </w:p>
+    <w:p>
+      <w:pPr>
+        <w:jc w:val="both"/>
+      </w:pPr>
+    </w:p>
+    <w:p>
+      <w:pPr>
+        <w:jc w:val="both"/>
+      </w:pPr>
+    </w:p>
+    <w:p>
+      <w:pPr>
+        <w:jc w:val="both"/>
+      </w:pPr>
+    </w:p>
+    <w:p>
+      <w:pPr>
+        <w:jc w:val="both"/>
+        <w:rPr>
+          <w:lang w:val="en-CA"/>
+        </w:rPr>
+      </w:pPr>
+      <w:r>
+        <w:rPr>
+          <w:lang w:val="en-CA"/>
+        </w:rPr>
+        <w:t xml:space="preserve">All </w:t>
+      </w:r>
+      <w:proofErr w:type="spellStart"/>
+      <w:r>
+        <w:rPr>
+          <w:lang w:val="en-CA"/>
+        </w:rPr>
+        <w:t>lines_numbers</w:t>
+      </w:r>
+      <w:proofErr w:type="spellEnd"/>
+      <w:r>
+        <w:rPr>
+          <w:lang w:val="en-CA"/>
+        </w:rPr>
+        <w:t>/indexes are the real number -1.</w:t>
+      </w:r>
+    </w:p>
+    <w:p>
+      <w:pPr>
+        <w:jc w:val="both"/>
+        <w:rPr>
+          <w:lang w:val="en-CA"/>
+        </w:rPr>
+      </w:pPr>
+      <w:r>
+        <w:rPr>
+          <w:lang w:val="en-CA"/>
+        </w:rPr>
+        <w:t xml:space="preserve">Each </w:t>
+      </w:r>
+      <w:r>
+        <w:rPr>
+          <w:lang w:val="en-CA"/>
+        </w:rPr>
+        <w:t xml:space="preserve">&lt;&lt;[MAIN] </w:t>
+      </w:r>
+      <w:proofErr w:type="spellStart"/>
+      <w:r>
+        <w:rPr>
+          <w:lang w:val="en-CA"/>
+        </w:rPr>
+        <w:t>balisa</w:t>
+      </w:r>
+      <w:proofErr w:type="spellEnd"/>
+      <w:r>
+        <w:rPr>
+          <w:lang w:val="en-CA"/>
+        </w:rPr>
+        <w:t>&gt;&gt; indicates the main callable function of each module</w:t>
+      </w:r>
+    </w:p>
+    <w:p>
+      <w:pPr>
+        <w:jc w:val="both"/>
+        <w:rPr>
+          <w:lang w:val="en-CA"/>
+        </w:rPr>
+      </w:pPr>
+      <w:proofErr w:type="gramStart"/>
+      <w:r>
+        <w:rPr>
+          <w:lang w:val="en-CA"/>
+        </w:rPr>
+        <w:t>Inserter :</w:t>
+      </w:r>
+      <w:proofErr w:type="gramEnd"/>
       <w:r>
         <w:rPr>
           <w:lang w:val="en-CA"/>
         </w:rPr>
         <w:t xml:space="preserve"> </w:t>
       </w:r>
-      <w:r>
-        <w:rPr>
-          <w:lang w:val="en-CA"/>
-        </w:rPr>
-        <w:t xml:space="preserve"> (</w:t>
+    </w:p>
+    <w:p>
+      <w:pPr>
+        <w:jc w:val="both"/>
+        <w:rPr>
+          <w:lang w:val="en-CA"/>
+        </w:rPr>
+      </w:pPr>
+      <w:r>
+        <w:rPr>
+          <w:lang w:val="en-CA"/>
+        </w:rPr>
+        <w:t xml:space="preserve">All lists </w:t>
+      </w:r>
+      <w:proofErr w:type="gramStart"/>
+      <w:r>
+        <w:rPr>
+          <w:lang w:val="en-CA"/>
+        </w:rPr>
+        <w:t>keeps</w:t>
       </w:r>
       <w:proofErr w:type="gramEnd"/>
       <w:r>
         <w:rPr>
           <w:lang w:val="en-CA"/>
         </w:rPr>
-        <w:t>/home/kacham/Documents/ml-frameworks-evaluation</w:t>
-      </w:r>
-      <w:r>
-        <w:rPr>
-          <w:lang w:val="en-CA"/>
-        </w:rPr>
-        <w:t xml:space="preserve">/src/client/params_checker.py and </w:t>
-      </w:r>
-      <w:r>
-        <w:rPr>
-          <w:lang w:val="en-CA"/>
-        </w:rPr>
-        <w:t>/home/kacham/Documents/ml-frameworks-evaluation</w:t>
-      </w:r>
-      <w:r>
-        <w:rPr>
-          <w:lang w:val="en-CA"/>
-        </w:rPr>
-        <w:t>/src/client/params_checker_test.py</w:t>
-      </w:r>
-      <w:r>
-        <w:rPr>
-          <w:lang w:val="en-CA"/>
-        </w:rPr>
-        <w:t xml:space="preserve"> for unit tests)</w:t>
-      </w:r>
-    </w:p>
-    <w:p>
-      <w:pPr>
-        <w:pStyle w:val="Titre1"/>
-        <w:rPr>
-          <w:lang w:val="en-CA"/>
-        </w:rPr>
-      </w:pPr>
-      <w:r>
-        <w:rPr>
-          <w:lang w:val="en-CA"/>
-        </w:rPr>
-        <w:t xml:space="preserve">Mini tracer and python debug tool </w:t>
-      </w:r>
-      <w:r>
-        <w:rPr>
-          <w:lang w:val="en-CA"/>
-        </w:rPr>
-        <w:t>(fall we</w:t>
-      </w:r>
-      <w:r>
-        <w:rPr>
-          <w:lang w:val="en-CA"/>
-        </w:rPr>
-        <w:t>e</w:t>
-      </w:r>
-      <w:r>
-        <w:rPr>
-          <w:lang w:val="en-CA"/>
-        </w:rPr>
-        <w:t>k</w:t>
-      </w:r>
-      <w:r>
-        <w:rPr>
-          <w:lang w:val="en-CA"/>
-        </w:rPr>
-        <w:t xml:space="preserve"> </w:t>
-      </w:r>
-      <w:r>
-        <w:rPr>
-          <w:lang w:val="en-CA"/>
-        </w:rPr>
-        <w:t>6</w:t>
-      </w:r>
-      <w:r>
-        <w:rPr>
-          <w:lang w:val="en-CA"/>
-        </w:rPr>
-        <w:t>)</w:t>
-      </w:r>
-    </w:p>
-    <w:p>
-      <w:pPr>
-        <w:jc w:val="both"/>
-        <w:rPr>
-          <w:lang w:val="en-CA"/>
-        </w:rPr>
-      </w:pPr>
-      <w:r>
-        <w:rPr>
-          <w:lang w:val="en-CA"/>
-        </w:rPr>
-        <w:t>Mini tracer: See “Mini tracer” in week 2-8 section.</w:t>
-      </w:r>
-    </w:p>
-    <w:p>
-      <w:pPr>
-        <w:jc w:val="both"/>
-        <w:rPr>
-          <w:lang w:val="en-CA"/>
-        </w:rPr>
-      </w:pPr>
-      <w:r>
-        <w:rPr>
-          <w:lang w:val="en-CA"/>
-        </w:rPr>
-        <w:t>(fall week 9)</w:t>
-      </w:r>
-    </w:p>
-    <w:p>
-      <w:pPr>
-        <w:jc w:val="both"/>
-        <w:rPr>
-          <w:lang w:val="en-CA"/>
-        </w:rPr>
-      </w:pPr>
-    </w:p>
-    <w:p>
-      <w:pPr>
-        <w:jc w:val="both"/>
-        <w:rPr>
-          <w:lang w:val="en-CA"/>
-        </w:rPr>
-      </w:pPr>
-    </w:p>
-    <w:p>
-      <w:pPr>
-        <w:jc w:val="both"/>
-        <w:rPr>
-          <w:lang w:val="en-CA"/>
-        </w:rPr>
-      </w:pPr>
-    </w:p>
-    <w:p>
-      <w:pPr>
-        <w:jc w:val="both"/>
-        <w:rPr>
-          <w:lang w:val="en-CA"/>
-        </w:rPr>
-      </w:pPr>
-    </w:p>
-    <w:p>
-      <w:pPr>
-        <w:jc w:val="both"/>
-        <w:rPr>
-          <w:lang w:val="en-CA"/>
-        </w:rPr>
-      </w:pPr>
-    </w:p>
-    <w:p>
-      <w:pPr>
-        <w:jc w:val="both"/>
-        <w:rPr>
-          <w:lang w:val="en-CA"/>
-        </w:rPr>
-      </w:pPr>
-    </w:p>
-    <w:p>
-      <w:pPr>
-        <w:jc w:val="both"/>
-        <w:rPr>
-          <w:lang w:val="en-CA"/>
-        </w:rPr>
-      </w:pPr>
-      <w:r>
-        <w:rPr>
-          <w:lang w:val="en-CA"/>
-        </w:rPr>
-        <w:t xml:space="preserve">All </w:t>
+        <w:t xml:space="preserve"> the same dimensions and size in order of code simplicity. For example, lines numbers first dimension length will be the same value as changed files in the commit, and the array spanned by </w:t>
       </w:r>
       <w:proofErr w:type="spellStart"/>
       <w:r>
@@ -7121,104 +7772,6 @@
         <w:rPr>
           <w:lang w:val="en-CA"/>
         </w:rPr>
-        <w:t>/indexes are the real number -1.</w:t>
-      </w:r>
-    </w:p>
-    <w:p>
-      <w:pPr>
-        <w:jc w:val="both"/>
-        <w:rPr>
-          <w:lang w:val="en-CA"/>
-        </w:rPr>
-      </w:pPr>
-      <w:r>
-        <w:rPr>
-          <w:lang w:val="en-CA"/>
-        </w:rPr>
-        <w:t xml:space="preserve">Each </w:t>
-      </w:r>
-      <w:r>
-        <w:rPr>
-          <w:lang w:val="en-CA"/>
-        </w:rPr>
-        <w:t xml:space="preserve">&lt;&lt;[MAIN] </w:t>
-      </w:r>
-      <w:proofErr w:type="spellStart"/>
-      <w:r>
-        <w:rPr>
-          <w:lang w:val="en-CA"/>
-        </w:rPr>
-        <w:t>balisa</w:t>
-      </w:r>
-      <w:proofErr w:type="spellEnd"/>
-      <w:r>
-        <w:rPr>
-          <w:lang w:val="en-CA"/>
-        </w:rPr>
-        <w:t>&gt;&gt; indicates the main callable function of each module</w:t>
-      </w:r>
-    </w:p>
-    <w:p>
-      <w:pPr>
-        <w:jc w:val="both"/>
-        <w:rPr>
-          <w:lang w:val="en-CA"/>
-        </w:rPr>
-      </w:pPr>
-      <w:proofErr w:type="gramStart"/>
-      <w:r>
-        <w:rPr>
-          <w:lang w:val="en-CA"/>
-        </w:rPr>
-        <w:t>Inserter :</w:t>
-      </w:r>
-      <w:proofErr w:type="gramEnd"/>
-      <w:r>
-        <w:rPr>
-          <w:lang w:val="en-CA"/>
-        </w:rPr>
-        <w:t xml:space="preserve"> </w:t>
-      </w:r>
-    </w:p>
-    <w:p>
-      <w:pPr>
-        <w:jc w:val="both"/>
-        <w:rPr>
-          <w:lang w:val="en-CA"/>
-        </w:rPr>
-      </w:pPr>
-      <w:r>
-        <w:rPr>
-          <w:lang w:val="en-CA"/>
-        </w:rPr>
-        <w:t xml:space="preserve">All lists </w:t>
-      </w:r>
-      <w:proofErr w:type="gramStart"/>
-      <w:r>
-        <w:rPr>
-          <w:lang w:val="en-CA"/>
-        </w:rPr>
-        <w:t>keeps</w:t>
-      </w:r>
-      <w:proofErr w:type="gramEnd"/>
-      <w:r>
-        <w:rPr>
-          <w:lang w:val="en-CA"/>
-        </w:rPr>
-        <w:t xml:space="preserve"> the same dimensions and size in order of code simplicity. For example, lines numbers first dimension length will be the same value as changed files in the commit, and the array spanned by </w:t>
-      </w:r>
-      <w:proofErr w:type="spellStart"/>
-      <w:r>
-        <w:rPr>
-          <w:lang w:val="en-CA"/>
-        </w:rPr>
-        <w:t>lines_numbers</w:t>
-      </w:r>
-      <w:proofErr w:type="spellEnd"/>
-      <w:r>
-        <w:rPr>
-          <w:lang w:val="en-CA"/>
-        </w:rPr>
         <w:t xml:space="preserve"> will keep that dimension, even though some lines will be not insertable in </w:t>
       </w:r>
       <w:proofErr w:type="spellStart"/>
@@ -7255,6 +7808,7 @@
         <w:rPr>
           <w:lang w:val="en-CA"/>
         </w:rPr>
+        <w:lastRenderedPageBreak/>
         <w:t>Class diagram:</w:t>
       </w:r>
     </w:p>
@@ -9226,7 +9780,7 @@
 </file>
 
 <file path=customXml/itemProps1.xml><?xml version="1.0" encoding="utf-8"?>
-<ds:datastoreItem xmlns:ds="http://schemas.openxmlformats.org/officeDocument/2006/customXml" ds:itemID="{9B2D2BF8-4E5D-4881-9577-2D77847F6FD3}">
+<ds:datastoreItem xmlns:ds="http://schemas.openxmlformats.org/officeDocument/2006/customXml" ds:itemID="{13FD7F9C-91D2-45C1-81C3-D358C870A637}">
   <ds:schemaRefs>
     <ds:schemaRef ds:uri="http://schemas.openxmlformats.org/officeDocument/2006/bibliography"/>
   </ds:schemaRefs>

</xml_diff>